<commit_message>
Adding executables and submit file for beartooth and removing files used for teton.Also adding some other supplementary files.
</commit_message>
<xml_diff>
--- a/Tutorial for using MLIP code.docx
+++ b/Tutorial for using MLIP code.docx
@@ -17,15 +17,7 @@
     <w:p/>
     <w:p>
       <w:r>
-        <w:t xml:space="preserve">MLIP code uses MTP form for making machine learned interatomic potentials. Data required for making the interatomic potentials is fed in the form of OUTCAR files which are generated by running DFT simulations. </w:t>
-      </w:r>
-      <w:proofErr w:type="gramStart"/>
-      <w:r>
-        <w:t>In order for</w:t>
-      </w:r>
-      <w:proofErr w:type="gramEnd"/>
-      <w:r>
-        <w:t xml:space="preserve"> the MLIP code to make potential file, first OUTCAR files need to be converted into </w:t>
+        <w:t xml:space="preserve">MLIP code uses MTP form for making machine learned interatomic potentials. Data required for making the interatomic potentials is fed in the form of OUTCAR files which are generated by running DFT simulations. In order for the MLIP code to make potential file, first OUTCAR files need to be converted into </w:t>
       </w:r>
       <w:proofErr w:type="spellStart"/>
       <w:r>
@@ -82,45 +74,31 @@
           <w:color w:val="4472C4" w:themeColor="accent1"/>
         </w:rPr>
       </w:pPr>
-      <w:proofErr w:type="gramStart"/>
-      <w:r>
-        <w:rPr>
-          <w:color w:val="4472C4" w:themeColor="accent1"/>
-        </w:rPr>
-        <w:t>#!/</w:t>
-      </w:r>
-      <w:proofErr w:type="gramEnd"/>
-      <w:r>
-        <w:rPr>
-          <w:color w:val="4472C4" w:themeColor="accent1"/>
-        </w:rPr>
-        <w:t>bin/bash/</w:t>
-      </w:r>
-    </w:p>
-    <w:p>
-      <w:pPr>
-        <w:rPr>
-          <w:color w:val="4472C4" w:themeColor="accent1"/>
-        </w:rPr>
-      </w:pPr>
-    </w:p>
-    <w:p>
-      <w:pPr>
-        <w:rPr>
-          <w:color w:val="4472C4" w:themeColor="accent1"/>
-        </w:rPr>
-      </w:pPr>
-      <w:r>
-        <w:rPr>
-          <w:color w:val="4472C4" w:themeColor="accent1"/>
-        </w:rPr>
-        <w:t>n=14</w:t>
-      </w:r>
-      <w:r>
-        <w:rPr>
-          <w:color w:val="4472C4" w:themeColor="accent1"/>
-        </w:rPr>
-        <w:t xml:space="preserve"> </w:t>
+      <w:r>
+        <w:rPr>
+          <w:color w:val="4472C4" w:themeColor="accent1"/>
+        </w:rPr>
+        <w:t>#!/bin/bash/</w:t>
+      </w:r>
+    </w:p>
+    <w:p>
+      <w:pPr>
+        <w:rPr>
+          <w:color w:val="4472C4" w:themeColor="accent1"/>
+        </w:rPr>
+      </w:pPr>
+    </w:p>
+    <w:p>
+      <w:pPr>
+        <w:rPr>
+          <w:color w:val="4472C4" w:themeColor="accent1"/>
+        </w:rPr>
+      </w:pPr>
+      <w:r>
+        <w:rPr>
+          <w:color w:val="4472C4" w:themeColor="accent1"/>
+        </w:rPr>
+        <w:t xml:space="preserve">n=14 </w:t>
       </w:r>
     </w:p>
     <w:p>
@@ -201,17 +179,9 @@
         <w:rPr>
           <w:color w:val="4472C4" w:themeColor="accent1"/>
         </w:rPr>
-        <w:t xml:space="preserve">        </w:t>
-      </w:r>
-      <w:proofErr w:type="gramStart"/>
-      <w:r>
-        <w:rPr>
-          <w:color w:val="4472C4" w:themeColor="accent1"/>
-        </w:rPr>
-        <w:t>./</w:t>
-      </w:r>
-      <w:proofErr w:type="spellStart"/>
-      <w:proofErr w:type="gramEnd"/>
+        <w:t xml:space="preserve">        ./</w:t>
+      </w:r>
+      <w:proofErr w:type="spellStart"/>
       <w:r>
         <w:rPr>
           <w:color w:val="4472C4" w:themeColor="accent1"/>
@@ -265,19 +235,7 @@
         <w:rPr>
           <w:color w:val="4472C4" w:themeColor="accent1"/>
         </w:rPr>
-        <w:t xml:space="preserve"> </w:t>
-      </w:r>
-      <w:r>
-        <w:rPr>
-          <w:color w:val="4472C4" w:themeColor="accent1"/>
-        </w:rPr>
-        <w:t>--</w:t>
-      </w:r>
-      <w:r>
-        <w:rPr>
-          <w:color w:val="4472C4" w:themeColor="accent1"/>
-        </w:rPr>
-        <w:t>last</w:t>
+        <w:t xml:space="preserve"> --last</w:t>
       </w:r>
     </w:p>
     <w:p>
@@ -399,17 +357,12 @@
         </w:numPr>
       </w:pPr>
       <w:proofErr w:type="spellStart"/>
-      <w:proofErr w:type="gramStart"/>
       <w:r>
         <w:t>init.mtp</w:t>
       </w:r>
       <w:proofErr w:type="spellEnd"/>
       <w:r>
-        <w:t xml:space="preserve"> :</w:t>
-      </w:r>
-      <w:proofErr w:type="gramEnd"/>
-      <w:r>
-        <w:t xml:space="preserve"> This file contains the general parameters used for training the model. This is a general file obtained from the website. </w:t>
+        <w:t xml:space="preserve"> : This file contains the general parameters used for training the model. This is a general file obtained from the website. </w:t>
       </w:r>
       <w:r>
         <w:t>Some of the parameters can be changed according to user’s requirement and the order of the potentials can also be chosen, also found on web.</w:t>
@@ -427,17 +380,12 @@
         <w:t xml:space="preserve"> </w:t>
       </w:r>
       <w:proofErr w:type="spellStart"/>
-      <w:proofErr w:type="gramStart"/>
       <w:r>
         <w:t>train.cfg</w:t>
       </w:r>
       <w:proofErr w:type="spellEnd"/>
       <w:r>
-        <w:t xml:space="preserve"> :</w:t>
-      </w:r>
-      <w:proofErr w:type="gramEnd"/>
-      <w:r>
-        <w:t xml:space="preserve"> This file contains the configurations used for training the model.</w:t>
+        <w:t xml:space="preserve"> : This file contains the configurations used for training the model.</w:t>
       </w:r>
     </w:p>
     <w:p/>
@@ -462,12 +410,23 @@
       </w:r>
     </w:p>
     <w:p>
-      <w:proofErr w:type="gramStart"/>
+      <w:r>
+        <w:t xml:space="preserve">Make sure to input minimum distance and number of species in </w:t>
+      </w:r>
+      <w:proofErr w:type="spellStart"/>
+      <w:r>
+        <w:t>init.mtp</w:t>
+      </w:r>
+      <w:proofErr w:type="spellEnd"/>
+      <w:r>
+        <w:t>.</w:t>
+      </w:r>
+    </w:p>
+    <w:p>
       <w:r>
         <w:t>./</w:t>
       </w:r>
       <w:proofErr w:type="spellStart"/>
-      <w:proofErr w:type="gramEnd"/>
       <w:r>
         <w:t>mlp</w:t>
       </w:r>
@@ -552,7 +511,11 @@
       </w:r>
       <w:proofErr w:type="spellEnd"/>
       <w:r>
-        <w:t>” will be generated which can be used for making further predictions.</w:t>
+        <w:t xml:space="preserve">” will be generated which </w:t>
+      </w:r>
+      <w:r>
+        <w:lastRenderedPageBreak/>
+        <w:t>can be used for making further predictions.</w:t>
       </w:r>
       <w:r>
         <w:t xml:space="preserve"> A code for extracting energies and volumes is also provided by the name, </w:t>
@@ -563,7 +526,6 @@
         <w:pStyle w:val="Heading3"/>
       </w:pPr>
       <w:r>
-        <w:lastRenderedPageBreak/>
         <w:t>extracting_energy_vol.py.</w:t>
       </w:r>
       <w:r>
@@ -651,12 +613,10 @@
       <w:pPr>
         <w:pStyle w:val="Heading3"/>
       </w:pPr>
-      <w:proofErr w:type="gramStart"/>
       <w:r>
         <w:t>./</w:t>
       </w:r>
       <w:proofErr w:type="spellStart"/>
-      <w:proofErr w:type="gramEnd"/>
       <w:r>
         <w:t>mlp</w:t>
       </w:r>
@@ -1420,6 +1380,7 @@
   <w:style w:type="character" w:default="1" w:styleId="DefaultParagraphFont">
     <w:name w:val="Default Paragraph Font"/>
     <w:uiPriority w:val="1"/>
+    <w:semiHidden/>
     <w:unhideWhenUsed/>
   </w:style>
   <w:style w:type="table" w:default="1" w:styleId="TableNormal">

</xml_diff>